<commit_message>
testing how git works with word
</commit_message>
<xml_diff>
--- a/R/HandfishSurvey/Standard Operation Procedure for Garmin Instinct and Garmin Basecamp.docx
+++ b/R/HandfishSurvey/Standard Operation Procedure for Garmin Instinct and Garmin Basecamp.docx
@@ -775,6 +775,9 @@
         <w:ind w:left="426"/>
       </w:pPr>
       <w:r>
+        <w:rPr>
+          <w:noProof/>
+        </w:rPr>
         <mc:AlternateContent>
           <mc:Choice Requires="wps">
             <w:drawing>
@@ -928,6 +931,9 @@
         </mc:AlternateContent>
       </w:r>
       <w:r>
+        <w:rPr>
+          <w:noProof/>
+        </w:rPr>
         <mc:AlternateContent>
           <mc:Choice Requires="wps">
             <w:drawing>
@@ -989,20 +995,7 @@
                                 <w:sz w:val="24"/>
                                 <w:szCs w:val="24"/>
                               </w:rPr>
-                              <w:t xml:space="preserve"> </w:t>
-                            </w:r>
-                            <w:r>
-                              <w:rPr>
-                                <w:rFonts w:asciiTheme="majorHAnsi" w:hAnsiTheme="majorHAnsi" w:cstheme="majorHAnsi"/>
-                                <w:b/>
-                                <w:bCs/>
-                                <w:i w:val="0"/>
-                                <w:iCs w:val="0"/>
-                                <w:color w:val="auto"/>
-                                <w:sz w:val="24"/>
-                                <w:szCs w:val="24"/>
-                              </w:rPr>
-                              <w:t>4</w:t>
+                              <w:t xml:space="preserve"> 4</w:t>
                             </w:r>
                           </w:p>
                         </w:txbxContent>
@@ -1357,6 +1350,9 @@
         <w:ind w:left="426"/>
       </w:pPr>
       <w:r>
+        <w:rPr>
+          <w:noProof/>
+        </w:rPr>
         <mc:AlternateContent>
           <mc:Choice Requires="wps">
             <w:drawing>
@@ -1484,6 +1480,9 @@
         </mc:AlternateContent>
       </w:r>
       <w:r>
+        <w:rPr>
+          <w:noProof/>
+        </w:rPr>
         <mc:AlternateContent>
           <mc:Choice Requires="wps">
             <w:drawing>
@@ -1545,20 +1544,7 @@
                                 <w:sz w:val="24"/>
                                 <w:szCs w:val="24"/>
                               </w:rPr>
-                              <w:t xml:space="preserve"> </w:t>
-                            </w:r>
-                            <w:r>
-                              <w:rPr>
-                                <w:rFonts w:asciiTheme="majorHAnsi" w:hAnsiTheme="majorHAnsi" w:cstheme="majorHAnsi"/>
-                                <w:b/>
-                                <w:bCs/>
-                                <w:i w:val="0"/>
-                                <w:iCs w:val="0"/>
-                                <w:color w:val="auto"/>
-                                <w:sz w:val="24"/>
-                                <w:szCs w:val="24"/>
-                              </w:rPr>
-                              <w:t>6</w:t>
+                              <w:t xml:space="preserve"> 6</w:t>
                             </w:r>
                           </w:p>
                         </w:txbxContent>
@@ -1840,10 +1826,7 @@
     </w:p>
     <w:p>
       <w:r>
-        <w:t>The Garmin Instinct</w:t>
-      </w:r>
-      <w:r>
-        <w:t xml:space="preserve"> offer two </w:t>
+        <w:t xml:space="preserve">The Garmin Instinct offer two </w:t>
       </w:r>
       <w:r>
         <w:t xml:space="preserve">type of GPS sampling regimes – </w:t>
@@ -1889,6 +1872,9 @@
         <w:ind w:left="426"/>
       </w:pPr>
       <w:r>
+        <w:rPr>
+          <w:noProof/>
+        </w:rPr>
         <mc:AlternateContent>
           <mc:Choice Requires="wps">
             <w:drawing>
@@ -2368,6 +2354,9 @@
         <w:ind w:left="426"/>
       </w:pPr>
       <w:r>
+        <w:rPr>
+          <w:noProof/>
+        </w:rPr>
         <mc:AlternateContent>
           <mc:Choice Requires="wps">
             <w:drawing>
@@ -2521,6 +2510,9 @@
         </mc:AlternateContent>
       </w:r>
       <w:r>
+        <w:rPr>
+          <w:noProof/>
+        </w:rPr>
         <mc:AlternateContent>
           <mc:Choice Requires="wps">
             <w:drawing>
@@ -2826,6 +2818,9 @@
         <w:ind w:left="426"/>
       </w:pPr>
       <w:r>
+        <w:rPr>
+          <w:noProof/>
+        </w:rPr>
         <w:lastRenderedPageBreak/>
         <mc:AlternateContent>
           <mc:Choice Requires="wps">
@@ -3107,10 +3102,7 @@
     </w:p>
     <w:p>
       <w:r>
-        <w:t xml:space="preserve">Some basic configurations were required during the initial setup of the device. This section highlighted some of these setting should a </w:t>
-      </w:r>
-      <w:r>
-        <w:t>factory reset was performed on the device</w:t>
+        <w:t>Some basic configurations were required during the initial setup of the device. This section highlighted some of these setting should a factory reset was performed on the device</w:t>
       </w:r>
       <w:r>
         <w:t xml:space="preserve">. All setting </w:t>
@@ -3318,6 +3310,9 @@
     </w:p>
     <w:p>
       <w:r>
+        <w:rPr>
+          <w:noProof/>
+        </w:rPr>
         <mc:AlternateContent>
           <mc:Choice Requires="wps">
             <w:drawing>
@@ -3379,20 +3374,7 @@
                                 <w:sz w:val="24"/>
                                 <w:szCs w:val="24"/>
                               </w:rPr>
-                              <w:t xml:space="preserve"> </w:t>
-                            </w:r>
-                            <w:r>
-                              <w:rPr>
-                                <w:rFonts w:asciiTheme="majorHAnsi" w:hAnsiTheme="majorHAnsi" w:cstheme="majorHAnsi"/>
-                                <w:b/>
-                                <w:bCs/>
-                                <w:i w:val="0"/>
-                                <w:iCs w:val="0"/>
-                                <w:color w:val="auto"/>
-                                <w:sz w:val="24"/>
-                                <w:szCs w:val="24"/>
-                              </w:rPr>
-                              <w:t>5</w:t>
+                              <w:t xml:space="preserve"> 5</w:t>
                             </w:r>
                           </w:p>
                         </w:txbxContent>
@@ -3471,6 +3453,9 @@
         </mc:AlternateContent>
       </w:r>
       <w:r>
+        <w:rPr>
+          <w:noProof/>
+        </w:rPr>
         <mc:AlternateContent>
           <mc:Choice Requires="wps">
             <w:drawing>
@@ -3598,6 +3583,9 @@
         </mc:AlternateContent>
       </w:r>
       <w:r>
+        <w:rPr>
+          <w:noProof/>
+        </w:rPr>
         <mc:AlternateContent>
           <mc:Choice Requires="wps">
             <w:drawing>
@@ -3725,6 +3713,9 @@
         </mc:AlternateContent>
       </w:r>
       <w:r>
+        <w:rPr>
+          <w:noProof/>
+        </w:rPr>
         <mc:AlternateContent>
           <mc:Choice Requires="wps">
             <w:drawing>
@@ -3878,6 +3869,9 @@
         </mc:AlternateContent>
       </w:r>
       <w:r>
+        <w:rPr>
+          <w:noProof/>
+        </w:rPr>
         <w:drawing>
           <wp:anchor distT="0" distB="0" distL="114300" distR="114300" simplePos="0" relativeHeight="251676672" behindDoc="0" locked="0" layoutInCell="1" allowOverlap="1" wp14:anchorId="3177B2BC" wp14:editId="6D9C188F">
             <wp:simplePos x="0" y="0"/>
@@ -3941,6 +3935,9 @@
         </w:drawing>
       </w:r>
       <w:r>
+        <w:rPr>
+          <w:noProof/>
+        </w:rPr>
         <w:drawing>
           <wp:anchor distT="0" distB="0" distL="114300" distR="114300" simplePos="0" relativeHeight="251677696" behindDoc="0" locked="0" layoutInCell="1" allowOverlap="1" wp14:anchorId="0EDB3316" wp14:editId="1867191E">
             <wp:simplePos x="0" y="0"/>
@@ -4042,6 +4039,9 @@
         <w:ind w:left="426"/>
       </w:pPr>
       <w:r>
+        <w:rPr>
+          <w:noProof/>
+        </w:rPr>
         <w:drawing>
           <wp:anchor distT="0" distB="0" distL="114300" distR="114300" simplePos="0" relativeHeight="251683840" behindDoc="0" locked="0" layoutInCell="1" allowOverlap="1" wp14:anchorId="240FD98C" wp14:editId="463B4E6B">
             <wp:simplePos x="0" y="0"/>
@@ -4136,6 +4136,9 @@
         <w:ind w:left="426"/>
       </w:pPr>
       <w:r>
+        <w:rPr>
+          <w:noProof/>
+        </w:rPr>
         <w:drawing>
           <wp:anchor distT="0" distB="0" distL="114300" distR="114300" simplePos="0" relativeHeight="251681792" behindDoc="0" locked="0" layoutInCell="1" allowOverlap="1" wp14:anchorId="3C436337" wp14:editId="6C3C3363">
             <wp:simplePos x="0" y="0"/>
@@ -4337,6 +4340,9 @@
         <w:pStyle w:val="Heading-lvl2-custom"/>
       </w:pPr>
       <w:r>
+        <w:rPr>
+          <w:noProof/>
+        </w:rPr>
         <w:drawing>
           <wp:anchor distT="0" distB="0" distL="114300" distR="114300" simplePos="0" relativeHeight="251685888" behindDoc="0" locked="0" layoutInCell="1" allowOverlap="1" wp14:anchorId="6AAEFDC8" wp14:editId="5A673D11">
             <wp:simplePos x="0" y="0"/>
@@ -4400,6 +4406,9 @@
         </w:drawing>
       </w:r>
       <w:r>
+        <w:rPr>
+          <w:noProof/>
+        </w:rPr>
         <w:drawing>
           <wp:anchor distT="0" distB="0" distL="114300" distR="114300" simplePos="0" relativeHeight="251678720" behindDoc="0" locked="0" layoutInCell="1" allowOverlap="1" wp14:anchorId="5C1A34CC" wp14:editId="5D5D2BD4">
             <wp:simplePos x="0" y="0"/>
@@ -4463,6 +4472,9 @@
         </w:drawing>
       </w:r>
       <w:r>
+        <w:rPr>
+          <w:noProof/>
+        </w:rPr>
         <w:drawing>
           <wp:anchor distT="0" distB="0" distL="114300" distR="114300" simplePos="0" relativeHeight="251679744" behindDoc="0" locked="0" layoutInCell="1" allowOverlap="1" wp14:anchorId="645C4615" wp14:editId="16F202AC">
             <wp:simplePos x="0" y="0"/>
@@ -4526,6 +4538,9 @@
         </w:drawing>
       </w:r>
       <w:r>
+        <w:rPr>
+          <w:noProof/>
+        </w:rPr>
         <mc:AlternateContent>
           <mc:Choice Requires="wps">
             <w:drawing>
@@ -4679,6 +4694,9 @@
         </mc:AlternateContent>
       </w:r>
       <w:r>
+        <w:rPr>
+          <w:noProof/>
+        </w:rPr>
         <mc:AlternateContent>
           <mc:Choice Requires="wps">
             <w:drawing>
@@ -4740,20 +4758,7 @@
                                 <w:sz w:val="24"/>
                                 <w:szCs w:val="24"/>
                               </w:rPr>
-                              <w:t xml:space="preserve"> </w:t>
-                            </w:r>
-                            <w:r>
-                              <w:rPr>
-                                <w:rFonts w:asciiTheme="majorHAnsi" w:hAnsiTheme="majorHAnsi" w:cstheme="majorHAnsi"/>
-                                <w:b/>
-                                <w:bCs/>
-                                <w:i w:val="0"/>
-                                <w:iCs w:val="0"/>
-                                <w:color w:val="auto"/>
-                                <w:sz w:val="24"/>
-                                <w:szCs w:val="24"/>
-                              </w:rPr>
-                              <w:t>3</w:t>
+                              <w:t xml:space="preserve"> 3</w:t>
                             </w:r>
                           </w:p>
                         </w:txbxContent>
@@ -4832,6 +4837,9 @@
         </mc:AlternateContent>
       </w:r>
       <w:r>
+        <w:rPr>
+          <w:noProof/>
+        </w:rPr>
         <mc:AlternateContent>
           <mc:Choice Requires="wps">
             <w:drawing>
@@ -4893,20 +4901,7 @@
                                 <w:sz w:val="24"/>
                                 <w:szCs w:val="24"/>
                               </w:rPr>
-                              <w:t xml:space="preserve"> </w:t>
-                            </w:r>
-                            <w:r>
-                              <w:rPr>
-                                <w:rFonts w:asciiTheme="majorHAnsi" w:hAnsiTheme="majorHAnsi" w:cstheme="majorHAnsi"/>
-                                <w:b/>
-                                <w:bCs/>
-                                <w:i w:val="0"/>
-                                <w:iCs w:val="0"/>
-                                <w:color w:val="auto"/>
-                                <w:sz w:val="24"/>
-                                <w:szCs w:val="24"/>
-                              </w:rPr>
-                              <w:t>4</w:t>
+                              <w:t xml:space="preserve"> 4</w:t>
                             </w:r>
                           </w:p>
                         </w:txbxContent>
@@ -5118,15 +5113,10 @@
     </w:p>
     <w:p>
       <w:r>
-        <w:t>-</w:t>
-      </w:r>
-      <w:r>
-        <w:t>Under construction</w:t>
-      </w:r>
-      <w:r>
-        <w:t>-</w:t>
+        <w:t>Testing</w:t>
       </w:r>
     </w:p>
+    <w:p/>
     <w:sectPr>
       <w:type w:val="continuous"/>
       <w:pgSz w:w="11906" w:h="16838"/>
@@ -5198,6 +5188,7 @@
         <w:docPartUnique/>
       </w:docPartObj>
     </w:sdtPr>
+    <w:sdtEndPr/>
     <w:sdtContent>
       <w:p>
         <w:pPr>

</xml_diff>